<commit_message>
Add more diagrams and text to the report
</commit_message>
<xml_diff>
--- a/Report/Gruppe 5 - Rapport.docx
+++ b/Report/Gruppe 5 - Rapport.docx
@@ -15,10 +15,11 @@
         </w:rPr>
       </w:pPr>
       <w:bookmarkStart w:id="0" w:name="_Toc88112022"/>
-      <w:bookmarkStart w:id="1" w:name="_Toc88115690"/>
+      <w:bookmarkStart w:id="1" w:name="_Toc88148256"/>
       <w:r>
         <w:rPr>
           <w:rFonts w:ascii="Arial" w:hAnsi="Arial" w:cs="Arial"/>
+          <w:noProof/>
           <w:color w:val="auto"/>
           <w:sz w:val="72"/>
           <w:szCs w:val="72"/>
@@ -252,6 +253,18 @@
         </w:rPr>
         <w:t>Navn:</w:t>
       </w:r>
+      <w:r>
+        <w:rPr>
+          <w:lang w:val="da-DK"/>
+        </w:rPr>
+        <w:t xml:space="preserve"> </w:t>
+      </w:r>
+      <w:r>
+        <w:rPr>
+          <w:lang w:val="da-DK"/>
+        </w:rPr>
+        <w:t>Jean Andre Philippe Agerholm Suenson</w:t>
+      </w:r>
     </w:p>
     <w:p>
       <w:pPr>
@@ -269,6 +282,27 @@
         </w:rPr>
         <w:t>E-mail:</w:t>
       </w:r>
+      <w:r>
+        <w:rPr>
+          <w:lang w:val="da-DK"/>
+        </w:rPr>
+        <w:t xml:space="preserve"> </w:t>
+      </w:r>
+      <w:hyperlink r:id="rId13" w:history="1">
+        <w:r>
+          <w:rPr>
+            <w:rStyle w:val="Hyperlink"/>
+            <w:lang w:val="da-DK"/>
+          </w:rPr>
+          <w:t>cph-js507@cphbusiness.dk</w:t>
+        </w:r>
+      </w:hyperlink>
+      <w:r>
+        <w:rPr>
+          <w:lang w:val="da-DK"/>
+        </w:rPr>
+        <w:t xml:space="preserve"> </w:t>
+      </w:r>
     </w:p>
     <w:p>
       <w:pPr>
@@ -284,6 +318,27 @@
           <w:lang w:val="da-DK"/>
         </w:rPr>
         <w:t>GitHub:</w:t>
+      </w:r>
+      <w:r>
+        <w:rPr>
+          <w:lang w:val="da-DK"/>
+        </w:rPr>
+        <w:t xml:space="preserve"> </w:t>
+      </w:r>
+      <w:hyperlink r:id="rId14" w:history="1">
+        <w:r>
+          <w:rPr>
+            <w:rStyle w:val="Hyperlink"/>
+            <w:lang w:val="da-DK"/>
+          </w:rPr>
+          <w:t>https://github.com/Philippe16</w:t>
+        </w:r>
+      </w:hyperlink>
+      <w:r>
+        <w:rPr>
+          <w:lang w:val="da-DK"/>
+        </w:rPr>
+        <w:t xml:space="preserve"> </w:t>
       </w:r>
     </w:p>
     <w:p>
@@ -371,7 +426,11 @@
     <w:sdt>
       <w:sdtPr>
         <w:rPr>
-          <w:lang w:val="da-DK"/>
+          <w:rFonts w:asciiTheme="minorHAnsi" w:eastAsiaTheme="minorEastAsia" w:hAnsiTheme="minorHAnsi" w:cstheme="minorBidi"/>
+          <w:color w:val="auto"/>
+          <w:sz w:val="22"/>
+          <w:szCs w:val="22"/>
+          <w:lang w:val="da-DK" w:eastAsia="ja-JP"/>
         </w:rPr>
         <w:id w:val="-1610122516"/>
         <w:docPartObj>
@@ -381,14 +440,9 @@
       </w:sdtPr>
       <w:sdtEndPr>
         <w:rPr>
-          <w:rFonts w:asciiTheme="minorHAnsi" w:eastAsiaTheme="minorEastAsia" w:hAnsiTheme="minorHAnsi" w:cstheme="minorBidi"/>
           <w:b/>
           <w:bCs/>
           <w:noProof/>
-          <w:color w:val="auto"/>
-          <w:sz w:val="22"/>
-          <w:szCs w:val="22"/>
-          <w:lang w:eastAsia="ja-JP"/>
         </w:rPr>
       </w:sdtEndPr>
       <w:sdtContent>
@@ -436,7 +490,7 @@
               <w:lang w:val="en-DK"/>
             </w:rPr>
           </w:pPr>
-          <w:hyperlink w:anchor="_Toc88115690" w:history="1">
+          <w:hyperlink w:anchor="_Toc88148256" w:history="1">
             <w:r>
               <w:rPr>
                 <w:noProof/>
@@ -456,7 +510,7 @@
                 <w:noProof/>
                 <w:webHidden/>
               </w:rPr>
-              <w:instrText xml:space="preserve"> PAGEREF _Toc88115690 \h </w:instrText>
+              <w:instrText xml:space="preserve"> PAGEREF _Toc88148256 \h </w:instrText>
             </w:r>
             <w:r>
               <w:rPr>
@@ -498,7 +552,7 @@
               <w:lang w:val="en-DK"/>
             </w:rPr>
           </w:pPr>
-          <w:hyperlink w:anchor="_Toc88115691" w:history="1">
+          <w:hyperlink w:anchor="_Toc88148257" w:history="1">
             <w:r>
               <w:rPr>
                 <w:rStyle w:val="Hyperlink"/>
@@ -526,7 +580,7 @@
                 <w:noProof/>
                 <w:webHidden/>
               </w:rPr>
-              <w:instrText xml:space="preserve"> PAGEREF _Toc88115691 \h </w:instrText>
+              <w:instrText xml:space="preserve"> PAGEREF _Toc88148257 \h </w:instrText>
             </w:r>
             <w:r>
               <w:rPr>
@@ -568,7 +622,7 @@
               <w:lang w:val="en-DK"/>
             </w:rPr>
           </w:pPr>
-          <w:hyperlink w:anchor="_Toc88115692" w:history="1">
+          <w:hyperlink w:anchor="_Toc88148258" w:history="1">
             <w:r>
               <w:rPr>
                 <w:rStyle w:val="Hyperlink"/>
@@ -596,7 +650,7 @@
                 <w:noProof/>
                 <w:webHidden/>
               </w:rPr>
-              <w:instrText xml:space="preserve"> PAGEREF _Toc88115692 \h </w:instrText>
+              <w:instrText xml:space="preserve"> PAGEREF _Toc88148258 \h </w:instrText>
             </w:r>
             <w:r>
               <w:rPr>
@@ -638,7 +692,7 @@
               <w:lang w:val="en-DK"/>
             </w:rPr>
           </w:pPr>
-          <w:hyperlink w:anchor="_Toc88115693" w:history="1">
+          <w:hyperlink w:anchor="_Toc88148259" w:history="1">
             <w:r>
               <w:rPr>
                 <w:rStyle w:val="Hyperlink"/>
@@ -666,7 +720,7 @@
                 <w:noProof/>
                 <w:webHidden/>
               </w:rPr>
-              <w:instrText xml:space="preserve"> PAGEREF _Toc88115693 \h </w:instrText>
+              <w:instrText xml:space="preserve"> PAGEREF _Toc88148259 \h </w:instrText>
             </w:r>
             <w:r>
               <w:rPr>
@@ -705,7 +759,7 @@
               <w:lang w:val="en-DK"/>
             </w:rPr>
           </w:pPr>
-          <w:hyperlink w:anchor="_Toc88115694" w:history="1">
+          <w:hyperlink w:anchor="_Toc88148260" w:history="1">
             <w:r>
               <w:rPr>
                 <w:rStyle w:val="Hyperlink"/>
@@ -733,7 +787,7 @@
                 <w:noProof/>
                 <w:webHidden/>
               </w:rPr>
-              <w:instrText xml:space="preserve"> PAGEREF _Toc88115694 \h </w:instrText>
+              <w:instrText xml:space="preserve"> PAGEREF _Toc88148260 \h </w:instrText>
             </w:r>
             <w:r>
               <w:rPr>
@@ -772,7 +826,7 @@
               <w:lang w:val="en-DK"/>
             </w:rPr>
           </w:pPr>
-          <w:hyperlink w:anchor="_Toc88115695" w:history="1">
+          <w:hyperlink w:anchor="_Toc88148261" w:history="1">
             <w:r>
               <w:rPr>
                 <w:rStyle w:val="Hyperlink"/>
@@ -800,7 +854,7 @@
                 <w:noProof/>
                 <w:webHidden/>
               </w:rPr>
-              <w:instrText xml:space="preserve"> PAGEREF _Toc88115695 \h </w:instrText>
+              <w:instrText xml:space="preserve"> PAGEREF _Toc88148261 \h </w:instrText>
             </w:r>
             <w:r>
               <w:rPr>
@@ -842,7 +896,7 @@
               <w:lang w:val="en-DK"/>
             </w:rPr>
           </w:pPr>
-          <w:hyperlink w:anchor="_Toc88115696" w:history="1">
+          <w:hyperlink w:anchor="_Toc88148262" w:history="1">
             <w:r>
               <w:rPr>
                 <w:rStyle w:val="Hyperlink"/>
@@ -870,7 +924,7 @@
                 <w:noProof/>
                 <w:webHidden/>
               </w:rPr>
-              <w:instrText xml:space="preserve"> PAGEREF _Toc88115696 \h </w:instrText>
+              <w:instrText xml:space="preserve"> PAGEREF _Toc88148262 \h </w:instrText>
             </w:r>
             <w:r>
               <w:rPr>
@@ -909,7 +963,7 @@
               <w:lang w:val="en-DK"/>
             </w:rPr>
           </w:pPr>
-          <w:hyperlink w:anchor="_Toc88115697" w:history="1">
+          <w:hyperlink w:anchor="_Toc88148263" w:history="1">
             <w:r>
               <w:rPr>
                 <w:rStyle w:val="Hyperlink"/>
@@ -937,7 +991,7 @@
                 <w:noProof/>
                 <w:webHidden/>
               </w:rPr>
-              <w:instrText xml:space="preserve"> PAGEREF _Toc88115697 \h </w:instrText>
+              <w:instrText xml:space="preserve"> PAGEREF _Toc88148263 \h </w:instrText>
             </w:r>
             <w:r>
               <w:rPr>
@@ -976,7 +1030,7 @@
               <w:lang w:val="en-DK"/>
             </w:rPr>
           </w:pPr>
-          <w:hyperlink w:anchor="_Toc88115698" w:history="1">
+          <w:hyperlink w:anchor="_Toc88148264" w:history="1">
             <w:r>
               <w:rPr>
                 <w:rStyle w:val="Hyperlink"/>
@@ -1004,7 +1058,7 @@
                 <w:noProof/>
                 <w:webHidden/>
               </w:rPr>
-              <w:instrText xml:space="preserve"> PAGEREF _Toc88115698 \h </w:instrText>
+              <w:instrText xml:space="preserve"> PAGEREF _Toc88148264 \h </w:instrText>
             </w:r>
             <w:r>
               <w:rPr>
@@ -1043,7 +1097,7 @@
               <w:lang w:val="en-DK"/>
             </w:rPr>
           </w:pPr>
-          <w:hyperlink w:anchor="_Toc88115699" w:history="1">
+          <w:hyperlink w:anchor="_Toc88148265" w:history="1">
             <w:r>
               <w:rPr>
                 <w:rStyle w:val="Hyperlink"/>
@@ -1071,7 +1125,7 @@
                 <w:noProof/>
                 <w:webHidden/>
               </w:rPr>
-              <w:instrText xml:space="preserve"> PAGEREF _Toc88115699 \h </w:instrText>
+              <w:instrText xml:space="preserve"> PAGEREF _Toc88148265 \h </w:instrText>
             </w:r>
             <w:r>
               <w:rPr>
@@ -1110,7 +1164,7 @@
               <w:lang w:val="en-DK"/>
             </w:rPr>
           </w:pPr>
-          <w:hyperlink w:anchor="_Toc88115700" w:history="1">
+          <w:hyperlink w:anchor="_Toc88148266" w:history="1">
             <w:r>
               <w:rPr>
                 <w:rStyle w:val="Hyperlink"/>
@@ -1138,7 +1192,7 @@
                 <w:noProof/>
                 <w:webHidden/>
               </w:rPr>
-              <w:instrText xml:space="preserve"> PAGEREF _Toc88115700 \h </w:instrText>
+              <w:instrText xml:space="preserve"> PAGEREF _Toc88148266 \h </w:instrText>
             </w:r>
             <w:r>
               <w:rPr>
@@ -1180,7 +1234,7 @@
               <w:lang w:val="en-DK"/>
             </w:rPr>
           </w:pPr>
-          <w:hyperlink w:anchor="_Toc88115701" w:history="1">
+          <w:hyperlink w:anchor="_Toc88148267" w:history="1">
             <w:r>
               <w:rPr>
                 <w:rStyle w:val="Hyperlink"/>
@@ -1208,7 +1262,7 @@
                 <w:noProof/>
                 <w:webHidden/>
               </w:rPr>
-              <w:instrText xml:space="preserve"> PAGEREF _Toc88115701 \h </w:instrText>
+              <w:instrText xml:space="preserve"> PAGEREF _Toc88148267 \h </w:instrText>
             </w:r>
             <w:r>
               <w:rPr>
@@ -1250,7 +1304,7 @@
               <w:lang w:val="en-DK"/>
             </w:rPr>
           </w:pPr>
-          <w:hyperlink w:anchor="_Toc88115702" w:history="1">
+          <w:hyperlink w:anchor="_Toc88148268" w:history="1">
             <w:r>
               <w:rPr>
                 <w:rStyle w:val="Hyperlink"/>
@@ -1278,7 +1332,7 @@
                 <w:noProof/>
                 <w:webHidden/>
               </w:rPr>
-              <w:instrText xml:space="preserve"> PAGEREF _Toc88115702 \h </w:instrText>
+              <w:instrText xml:space="preserve"> PAGEREF _Toc88148268 \h </w:instrText>
             </w:r>
             <w:r>
               <w:rPr>
@@ -1320,7 +1374,7 @@
               <w:lang w:val="en-DK"/>
             </w:rPr>
           </w:pPr>
-          <w:hyperlink w:anchor="_Toc88115703" w:history="1">
+          <w:hyperlink w:anchor="_Toc88148269" w:history="1">
             <w:r>
               <w:rPr>
                 <w:rStyle w:val="Hyperlink"/>
@@ -1348,7 +1402,7 @@
                 <w:noProof/>
                 <w:webHidden/>
               </w:rPr>
-              <w:instrText xml:space="preserve"> PAGEREF _Toc88115703 \h </w:instrText>
+              <w:instrText xml:space="preserve"> PAGEREF _Toc88148269 \h </w:instrText>
             </w:r>
             <w:r>
               <w:rPr>
@@ -1460,7 +1514,7 @@
           <w:lang w:val="da-DK"/>
         </w:rPr>
       </w:pPr>
-      <w:bookmarkStart w:id="2" w:name="_Toc88115691"/>
+      <w:bookmarkStart w:id="2" w:name="_Toc88148257"/>
       <w:r>
         <w:rPr>
           <w:color w:val="0070C0"/>
@@ -1487,7 +1541,321 @@
         <w:rPr>
           <w:lang w:val="da-DK"/>
         </w:rPr>
-        <w:t>…</w:t>
+        <w:t xml:space="preserve">Ud fra følgende fiktive scenarie, har vi i den seneste uges tid arbejdet på at udvikle en java-baseret hjemmeside til en fiktiv kunde, </w:t>
+      </w:r>
+      <w:proofErr w:type="spellStart"/>
+      <w:r>
+        <w:rPr>
+          <w:i/>
+          <w:iCs/>
+          <w:lang w:val="da-DK"/>
+        </w:rPr>
+        <w:t>Olska</w:t>
+      </w:r>
+      <w:proofErr w:type="spellEnd"/>
+      <w:r>
+        <w:rPr>
+          <w:i/>
+          <w:iCs/>
+          <w:lang w:val="da-DK"/>
+        </w:rPr>
+        <w:t xml:space="preserve"> Cupcakes</w:t>
+      </w:r>
+      <w:r>
+        <w:rPr>
+          <w:lang w:val="da-DK"/>
+        </w:rPr>
+        <w:t xml:space="preserve">. </w:t>
+      </w:r>
+    </w:p>
+    <w:p>
+      <w:pPr>
+        <w:rPr>
+          <w:lang w:val="da-DK"/>
+        </w:rPr>
+      </w:pPr>
+      <w:proofErr w:type="spellStart"/>
+      <w:r>
+        <w:rPr>
+          <w:i/>
+          <w:iCs/>
+          <w:lang w:val="da-DK"/>
+        </w:rPr>
+        <w:t>Olska</w:t>
+      </w:r>
+      <w:proofErr w:type="spellEnd"/>
+      <w:r>
+        <w:rPr>
+          <w:i/>
+          <w:iCs/>
+          <w:lang w:val="da-DK"/>
+        </w:rPr>
+        <w:t xml:space="preserve"> Cupcakes</w:t>
+      </w:r>
+      <w:r>
+        <w:rPr>
+          <w:lang w:val="da-DK"/>
+        </w:rPr>
+        <w:t xml:space="preserve"> er en </w:t>
+      </w:r>
+      <w:r>
+        <w:rPr>
+          <w:lang w:val="da-DK"/>
+        </w:rPr>
+        <w:t xml:space="preserve">ny virksomhed i form af en </w:t>
+      </w:r>
+      <w:r>
+        <w:rPr>
+          <w:lang w:val="da-DK"/>
+        </w:rPr>
+        <w:t>cupcake</w:t>
+      </w:r>
+      <w:r>
+        <w:rPr>
+          <w:lang w:val="da-DK"/>
+        </w:rPr>
+        <w:t>-</w:t>
+      </w:r>
+      <w:r>
+        <w:rPr>
+          <w:lang w:val="da-DK"/>
+        </w:rPr>
+        <w:t xml:space="preserve">shop beliggende </w:t>
+      </w:r>
+      <w:r>
+        <w:rPr>
+          <w:lang w:val="da-DK"/>
+        </w:rPr>
+        <w:t>på</w:t>
+      </w:r>
+      <w:r>
+        <w:rPr>
+          <w:lang w:val="da-DK"/>
+        </w:rPr>
+        <w:t xml:space="preserve"> </w:t>
+      </w:r>
+      <w:proofErr w:type="spellStart"/>
+      <w:r>
+        <w:rPr>
+          <w:lang w:val="da-DK"/>
+        </w:rPr>
+        <w:t>Olska</w:t>
+      </w:r>
+      <w:proofErr w:type="spellEnd"/>
+      <w:r>
+        <w:rPr>
+          <w:lang w:val="da-DK"/>
+        </w:rPr>
+        <w:t>, Bornholm.</w:t>
+      </w:r>
+    </w:p>
+    <w:p>
+      <w:pPr>
+        <w:rPr>
+          <w:lang w:val="da-DK"/>
+        </w:rPr>
+      </w:pPr>
+      <w:r>
+        <w:rPr>
+          <w:lang w:val="da-DK"/>
+        </w:rPr>
+        <w:t>Den nye virksomhed</w:t>
+      </w:r>
+      <w:r>
+        <w:rPr>
+          <w:lang w:val="da-DK"/>
+        </w:rPr>
+        <w:t>,</w:t>
+      </w:r>
+      <w:r>
+        <w:rPr>
+          <w:lang w:val="da-DK"/>
+        </w:rPr>
+        <w:t xml:space="preserve"> som ønsker sig en hjemmeside</w:t>
+      </w:r>
+      <w:r>
+        <w:rPr>
+          <w:lang w:val="da-DK"/>
+        </w:rPr>
+        <w:t>,</w:t>
+      </w:r>
+      <w:r>
+        <w:rPr>
+          <w:lang w:val="da-DK"/>
+        </w:rPr>
+        <w:t xml:space="preserve"> har </w:t>
+      </w:r>
+      <w:r>
+        <w:rPr>
+          <w:lang w:val="da-DK"/>
+        </w:rPr>
+        <w:t>inviteret nogle</w:t>
+      </w:r>
+      <w:r>
+        <w:rPr>
+          <w:lang w:val="da-DK"/>
+        </w:rPr>
+        <w:t xml:space="preserve"> hipster</w:t>
+      </w:r>
+      <w:r>
+        <w:rPr>
+          <w:lang w:val="da-DK"/>
+        </w:rPr>
+        <w:t>-udviklere</w:t>
+      </w:r>
+      <w:r>
+        <w:rPr>
+          <w:lang w:val="da-DK"/>
+        </w:rPr>
+        <w:t xml:space="preserve"> fra København</w:t>
+      </w:r>
+      <w:r>
+        <w:rPr>
+          <w:lang w:val="da-DK"/>
+        </w:rPr>
+        <w:t xml:space="preserve"> med det formål at få aftalt, hvad deres kommende hjemmeside </w:t>
+      </w:r>
+      <w:r>
+        <w:rPr>
+          <w:lang w:val="da-DK"/>
+        </w:rPr>
+        <w:t xml:space="preserve">skal indeholde. Ydermere vil </w:t>
+      </w:r>
+      <w:proofErr w:type="spellStart"/>
+      <w:r>
+        <w:rPr>
+          <w:i/>
+          <w:iCs/>
+          <w:lang w:val="da-DK"/>
+        </w:rPr>
+        <w:t>Olska</w:t>
+      </w:r>
+      <w:proofErr w:type="spellEnd"/>
+      <w:r>
+        <w:rPr>
+          <w:i/>
+          <w:iCs/>
+          <w:lang w:val="da-DK"/>
+        </w:rPr>
+        <w:t xml:space="preserve"> Cupcakes</w:t>
+      </w:r>
+      <w:r>
+        <w:rPr>
+          <w:lang w:val="da-DK"/>
+        </w:rPr>
+        <w:t xml:space="preserve"> gerne give udviklerne et godt indblik i</w:t>
+      </w:r>
+      <w:r>
+        <w:rPr>
+          <w:lang w:val="da-DK"/>
+        </w:rPr>
+        <w:t>, hvordan</w:t>
+      </w:r>
+      <w:r>
+        <w:rPr>
+          <w:lang w:val="da-DK"/>
+        </w:rPr>
+        <w:t xml:space="preserve"> selve cupcake-shoppen</w:t>
+      </w:r>
+      <w:r>
+        <w:rPr>
+          <w:lang w:val="da-DK"/>
+        </w:rPr>
+        <w:t xml:space="preserve"> er</w:t>
+      </w:r>
+      <w:r>
+        <w:rPr>
+          <w:lang w:val="da-DK"/>
+        </w:rPr>
+        <w:t xml:space="preserve">, da de ønsker </w:t>
+      </w:r>
+      <w:r>
+        <w:rPr>
+          <w:lang w:val="da-DK"/>
+        </w:rPr>
+        <w:t>et tilsvarende visuelt udtryk samt stemning for deres hjemmeside</w:t>
+      </w:r>
+      <w:r>
+        <w:rPr>
+          <w:lang w:val="da-DK"/>
+        </w:rPr>
+        <w:t>.</w:t>
+      </w:r>
+    </w:p>
+    <w:p>
+      <w:pPr>
+        <w:rPr>
+          <w:lang w:val="da-DK"/>
+        </w:rPr>
+      </w:pPr>
+      <w:r>
+        <w:rPr>
+          <w:lang w:val="da-DK"/>
+        </w:rPr>
+        <w:t xml:space="preserve">Efter besøget, står vi med en løs mockup til en enkelt side, samt et par krav i form af </w:t>
+      </w:r>
+      <w:proofErr w:type="spellStart"/>
+      <w:r>
+        <w:rPr>
+          <w:lang w:val="da-DK"/>
+        </w:rPr>
+        <w:t>usecases</w:t>
+      </w:r>
+      <w:proofErr w:type="spellEnd"/>
+      <w:r>
+        <w:rPr>
+          <w:lang w:val="da-DK"/>
+        </w:rPr>
+        <w:t>.</w:t>
+      </w:r>
+    </w:p>
+    <w:p>
+      <w:pPr>
+        <w:rPr>
+          <w:lang w:val="da-DK"/>
+        </w:rPr>
+      </w:pPr>
+      <w:r>
+        <w:rPr>
+          <w:lang w:val="da-DK"/>
+        </w:rPr>
+        <w:t>Y</w:t>
+      </w:r>
+      <w:r>
+        <w:rPr>
+          <w:lang w:val="da-DK"/>
+        </w:rPr>
+        <w:t>derligere detaljer</w:t>
+      </w:r>
+      <w:r>
+        <w:rPr>
+          <w:lang w:val="da-DK"/>
+        </w:rPr>
+        <w:t xml:space="preserve"> ang. hjemmesidens funktionalitet, design samt forslag til forbedringer, er </w:t>
+      </w:r>
+      <w:r>
+        <w:rPr>
+          <w:lang w:val="da-DK"/>
+        </w:rPr>
+        <w:t>op til os</w:t>
+      </w:r>
+      <w:r>
+        <w:rPr>
+          <w:lang w:val="da-DK"/>
+        </w:rPr>
+        <w:t xml:space="preserve"> at </w:t>
+      </w:r>
+      <w:r>
+        <w:rPr>
+          <w:lang w:val="da-DK"/>
+        </w:rPr>
+        <w:t>indsamle/bringe op</w:t>
+      </w:r>
+      <w:r>
+        <w:rPr>
+          <w:lang w:val="da-DK"/>
+        </w:rPr>
+        <w:t xml:space="preserve">. </w:t>
       </w:r>
       <w:r>
         <w:rPr>
@@ -1504,7 +1872,7 @@
           <w:lang w:val="da-DK"/>
         </w:rPr>
       </w:pPr>
-      <w:bookmarkStart w:id="3" w:name="_Toc88115692"/>
+      <w:bookmarkStart w:id="3" w:name="_Toc88148258"/>
       <w:r>
         <w:rPr>
           <w:color w:val="0070C0"/>
@@ -1532,7 +1900,233 @@
         <w:rPr>
           <w:lang w:val="da-DK"/>
         </w:rPr>
-        <w:t>…</w:t>
+        <w:t>Til denne opgave har vi anvendt følgende programmer.</w:t>
+      </w:r>
+    </w:p>
+    <w:p>
+      <w:pPr>
+        <w:rPr>
+          <w:lang w:val="da-DK"/>
+        </w:rPr>
+      </w:pPr>
+    </w:p>
+    <w:p>
+      <w:pPr>
+        <w:rPr>
+          <w:lang w:val="da-DK"/>
+        </w:rPr>
+      </w:pPr>
+      <w:r>
+        <w:rPr>
+          <w:lang w:val="da-DK"/>
+        </w:rPr>
+        <w:t xml:space="preserve">Håndtering af kode: </w:t>
+      </w:r>
+      <w:proofErr w:type="spellStart"/>
+      <w:r>
+        <w:rPr>
+          <w:lang w:val="da-DK"/>
+        </w:rPr>
+        <w:t>Intellij</w:t>
+      </w:r>
+      <w:proofErr w:type="spellEnd"/>
+      <w:r>
+        <w:rPr>
+          <w:lang w:val="da-DK"/>
+        </w:rPr>
+        <w:t xml:space="preserve"> (Ultimate Edition) v. 2021.2.2</w:t>
+      </w:r>
+    </w:p>
+    <w:p>
+      <w:pPr>
+        <w:rPr>
+          <w:lang w:val="da-DK"/>
+        </w:rPr>
+      </w:pPr>
+      <w:r>
+        <w:rPr>
+          <w:lang w:val="da-DK"/>
+        </w:rPr>
+        <w:t>Håndtering af kode &amp; html: Visual Studio Code v. 1.62.2</w:t>
+      </w:r>
+    </w:p>
+    <w:p>
+      <w:pPr>
+        <w:rPr>
+          <w:lang w:val="da-DK"/>
+        </w:rPr>
+      </w:pPr>
+      <w:r>
+        <w:rPr>
+          <w:lang w:val="da-DK"/>
+        </w:rPr>
+        <w:t xml:space="preserve">JDBC: </w:t>
+      </w:r>
+      <w:proofErr w:type="spellStart"/>
+      <w:r>
+        <w:rPr>
+          <w:lang w:val="da-DK"/>
+        </w:rPr>
+        <w:t>Tomcat</w:t>
+      </w:r>
+      <w:proofErr w:type="spellEnd"/>
+      <w:r>
+        <w:rPr>
+          <w:lang w:val="da-DK"/>
+        </w:rPr>
+        <w:t xml:space="preserve"> v. 9.0.54</w:t>
+      </w:r>
+    </w:p>
+    <w:p>
+      <w:pPr>
+        <w:rPr>
+          <w:lang w:val="da-DK"/>
+        </w:rPr>
+      </w:pPr>
+      <w:r>
+        <w:rPr>
+          <w:lang w:val="da-DK"/>
+        </w:rPr>
+        <w:t xml:space="preserve">Billede redigering: </w:t>
+      </w:r>
+      <w:proofErr w:type="spellStart"/>
+      <w:r>
+        <w:rPr>
+          <w:lang w:val="da-DK"/>
+        </w:rPr>
+        <w:t>ArtRage</w:t>
+      </w:r>
+      <w:proofErr w:type="spellEnd"/>
+      <w:r>
+        <w:rPr>
+          <w:lang w:val="da-DK"/>
+        </w:rPr>
+        <w:t xml:space="preserve"> Studio Pro v. 3.5.12</w:t>
+      </w:r>
+    </w:p>
+    <w:p>
+      <w:pPr>
+        <w:rPr>
+          <w:lang w:val="da-DK"/>
+        </w:rPr>
+      </w:pPr>
+      <w:r>
+        <w:rPr>
+          <w:lang w:val="da-DK"/>
+        </w:rPr>
+        <w:t>Database: MySQL (Community Edition) v. 8.0.26</w:t>
+      </w:r>
+    </w:p>
+    <w:p>
+      <w:pPr>
+        <w:rPr>
+          <w:lang w:val="da-DK"/>
+        </w:rPr>
+      </w:pPr>
+      <w:r>
+        <w:rPr>
+          <w:lang w:val="da-DK"/>
+        </w:rPr>
+        <w:t xml:space="preserve">Mockup &amp; design: Adobe XD (Community Edition) v. 45.0.62.17 </w:t>
+      </w:r>
+    </w:p>
+    <w:p>
+      <w:pPr>
+        <w:rPr>
+          <w:lang w:val="da-DK"/>
+        </w:rPr>
+      </w:pPr>
+      <w:r>
+        <w:rPr>
+          <w:lang w:val="da-DK"/>
+        </w:rPr>
+        <w:t xml:space="preserve">Uploading af projekt &amp; versionskontrol: </w:t>
+      </w:r>
+      <w:proofErr w:type="spellStart"/>
+      <w:r>
+        <w:rPr>
+          <w:lang w:val="da-DK"/>
+        </w:rPr>
+        <w:t>Github</w:t>
+      </w:r>
+      <w:proofErr w:type="spellEnd"/>
+      <w:r>
+        <w:rPr>
+          <w:lang w:val="da-DK"/>
+        </w:rPr>
+        <w:t xml:space="preserve"> – (Github.com)</w:t>
+      </w:r>
+    </w:p>
+    <w:p>
+      <w:pPr>
+        <w:rPr>
+          <w:lang w:val="da-DK"/>
+        </w:rPr>
+      </w:pPr>
+      <w:r>
+        <w:rPr>
+          <w:lang w:val="da-DK"/>
+        </w:rPr>
+        <w:t xml:space="preserve">Håndtering og fordeling af opgaver: </w:t>
+      </w:r>
+      <w:proofErr w:type="spellStart"/>
+      <w:r>
+        <w:rPr>
+          <w:lang w:val="da-DK"/>
+        </w:rPr>
+        <w:t>Trello</w:t>
+      </w:r>
+      <w:proofErr w:type="spellEnd"/>
+      <w:r>
+        <w:rPr>
+          <w:lang w:val="da-DK"/>
+        </w:rPr>
+        <w:t xml:space="preserve"> - (Trello.com)</w:t>
+      </w:r>
+    </w:p>
+    <w:p>
+      <w:pPr>
+        <w:rPr>
+          <w:lang w:val="da-DK"/>
+        </w:rPr>
+      </w:pPr>
+      <w:r>
+        <w:rPr>
+          <w:lang w:val="da-DK"/>
+        </w:rPr>
+        <w:t>Design af diagrammer: Draw.io – (app.diagrams.net)</w:t>
+      </w:r>
+    </w:p>
+    <w:p>
+      <w:pPr>
+        <w:rPr>
+          <w:lang w:val="da-DK"/>
+        </w:rPr>
+      </w:pPr>
+      <w:r>
+        <w:rPr>
+          <w:lang w:val="da-DK"/>
+        </w:rPr>
+        <w:t>Tekstprogram til rapportskrivning: Microsoft Word v. 2110</w:t>
+      </w:r>
+    </w:p>
+    <w:p>
+      <w:pPr>
+        <w:rPr>
+          <w:lang w:val="da-DK"/>
+        </w:rPr>
+      </w:pPr>
+      <w:r>
+        <w:rPr>
+          <w:lang w:val="da-DK"/>
+        </w:rPr>
+        <w:t>Kommunikation imellem gruppemedlemmer: Discord v. 9114 &amp; Facebook Messenger 2021</w:t>
+      </w:r>
+      <w:r>
+        <w:rPr>
+          <w:lang w:val="da-DK"/>
+        </w:rPr>
+        <w:t xml:space="preserve"> </w:t>
       </w:r>
       <w:r>
         <w:rPr>
@@ -1549,7 +2143,7 @@
           <w:lang w:val="da-DK"/>
         </w:rPr>
       </w:pPr>
-      <w:bookmarkStart w:id="4" w:name="_Toc88115693"/>
+      <w:bookmarkStart w:id="4" w:name="_Toc88148259"/>
       <w:r>
         <w:rPr>
           <w:color w:val="0070C0"/>
@@ -1582,7 +2176,7 @@
           <w:lang w:val="da-DK"/>
         </w:rPr>
       </w:pPr>
-      <w:bookmarkStart w:id="5" w:name="_Toc88115694"/>
+      <w:bookmarkStart w:id="5" w:name="_Toc88148260"/>
       <w:r>
         <w:rPr>
           <w:color w:val="auto"/>
@@ -1627,7 +2221,7 @@
           <w:lang w:val="da-DK"/>
         </w:rPr>
       </w:pPr>
-      <w:bookmarkStart w:id="6" w:name="_Toc88115695"/>
+      <w:bookmarkStart w:id="6" w:name="_Toc88148261"/>
       <w:r>
         <w:rPr>
           <w:color w:val="auto"/>
@@ -2089,7 +2683,7 @@
           <w:lang w:val="da-DK"/>
         </w:rPr>
       </w:pPr>
-      <w:bookmarkStart w:id="7" w:name="_Toc88115696"/>
+      <w:bookmarkStart w:id="7" w:name="_Toc88148262"/>
       <w:r>
         <w:rPr>
           <w:color w:val="0070C0"/>
@@ -2122,7 +2716,7 @@
           <w:lang w:val="da-DK"/>
         </w:rPr>
       </w:pPr>
-      <w:bookmarkStart w:id="8" w:name="_Toc88115697"/>
+      <w:bookmarkStart w:id="8" w:name="_Toc88148263"/>
       <w:r>
         <w:rPr>
           <w:color w:val="0070C0"/>
@@ -2140,6 +2734,402 @@
       </w:pPr>
       <w:r>
         <w:rPr>
+          <w:noProof/>
+          <w:lang w:val="da-DK"/>
+        </w:rPr>
+        <w:drawing>
+          <wp:anchor distT="0" distB="0" distL="114300" distR="114300" simplePos="0" relativeHeight="251659264" behindDoc="1" locked="0" layoutInCell="1" allowOverlap="1" wp14:anchorId="0D75733B" wp14:editId="11D867FD">
+            <wp:simplePos x="0" y="0"/>
+            <wp:positionH relativeFrom="margin">
+              <wp:posOffset>-121920</wp:posOffset>
+            </wp:positionH>
+            <wp:positionV relativeFrom="paragraph">
+              <wp:posOffset>215265</wp:posOffset>
+            </wp:positionV>
+            <wp:extent cx="5731510" cy="3836670"/>
+            <wp:effectExtent l="0" t="0" r="2540" b="0"/>
+            <wp:wrapTopAndBottom/>
+            <wp:docPr id="2" name="Picture 2" descr="Diagram&#10;&#10;Description automatically generated"/>
+            <wp:cNvGraphicFramePr>
+              <a:graphicFrameLocks xmlns:a="http://schemas.openxmlformats.org/drawingml/2006/main" noChangeAspect="1"/>
+            </wp:cNvGraphicFramePr>
+            <a:graphic xmlns:a="http://schemas.openxmlformats.org/drawingml/2006/main">
+              <a:graphicData uri="http://schemas.openxmlformats.org/drawingml/2006/picture">
+                <pic:pic xmlns:pic="http://schemas.openxmlformats.org/drawingml/2006/picture">
+                  <pic:nvPicPr>
+                    <pic:cNvPr id="2" name="Picture 2" descr="Diagram&#10;&#10;Description automatically generated"/>
+                    <pic:cNvPicPr/>
+                  </pic:nvPicPr>
+                  <pic:blipFill>
+                    <a:blip r:embed="rId15">
+                      <a:extLst>
+                        <a:ext uri="{28A0092B-C50C-407E-A947-70E740481C1C}">
+                          <a14:useLocalDpi xmlns:a14="http://schemas.microsoft.com/office/drawing/2010/main" val="0"/>
+                        </a:ext>
+                      </a:extLst>
+                    </a:blip>
+                    <a:stretch>
+                      <a:fillRect/>
+                    </a:stretch>
+                  </pic:blipFill>
+                  <pic:spPr>
+                    <a:xfrm>
+                      <a:off x="0" y="0"/>
+                      <a:ext cx="5731510" cy="3836670"/>
+                    </a:xfrm>
+                    <a:prstGeom prst="rect">
+                      <a:avLst/>
+                    </a:prstGeom>
+                  </pic:spPr>
+                </pic:pic>
+              </a:graphicData>
+            </a:graphic>
+          </wp:anchor>
+        </w:drawing>
+      </w:r>
+    </w:p>
+    <w:p>
+      <w:pPr>
+        <w:rPr>
+          <w:lang w:val="da-DK"/>
+        </w:rPr>
+      </w:pPr>
+    </w:p>
+    <w:p>
+      <w:pPr>
+        <w:rPr>
+          <w:lang w:val="da-DK"/>
+        </w:rPr>
+      </w:pPr>
+      <w:r>
+        <w:rPr>
+          <w:lang w:val="da-DK"/>
+        </w:rPr>
+        <w:t>Foroven ses et aktivitetsdiagram</w:t>
+      </w:r>
+      <w:r>
+        <w:rPr>
+          <w:lang w:val="da-DK"/>
+        </w:rPr>
+        <w:t xml:space="preserve"> som viser hvordan en kunde </w:t>
+      </w:r>
+      <w:r>
+        <w:rPr>
+          <w:lang w:val="da-DK"/>
+        </w:rPr>
+        <w:t xml:space="preserve">formodentlig </w:t>
+      </w:r>
+      <w:r>
+        <w:rPr>
+          <w:lang w:val="da-DK"/>
+        </w:rPr>
+        <w:t xml:space="preserve">på nuværende tidspunkt bestiller sine cupcakes fra </w:t>
+      </w:r>
+      <w:proofErr w:type="spellStart"/>
+      <w:r>
+        <w:rPr>
+          <w:lang w:val="da-DK"/>
+        </w:rPr>
+        <w:t>Olska</w:t>
+      </w:r>
+      <w:proofErr w:type="spellEnd"/>
+      <w:r>
+        <w:rPr>
+          <w:lang w:val="da-DK"/>
+        </w:rPr>
+        <w:t xml:space="preserve"> </w:t>
+      </w:r>
+      <w:proofErr w:type="spellStart"/>
+      <w:r>
+        <w:rPr>
+          <w:lang w:val="da-DK"/>
+        </w:rPr>
+        <w:t>Cupcakes’s</w:t>
+      </w:r>
+      <w:proofErr w:type="spellEnd"/>
+      <w:r>
+        <w:rPr>
+          <w:lang w:val="da-DK"/>
+        </w:rPr>
+        <w:t xml:space="preserve"> fysiske butik.</w:t>
+      </w:r>
+    </w:p>
+    <w:p>
+      <w:pPr>
+        <w:rPr>
+          <w:lang w:val="da-DK"/>
+        </w:rPr>
+      </w:pPr>
+      <w:r>
+        <w:rPr>
+          <w:lang w:val="da-DK"/>
+        </w:rPr>
+        <w:t xml:space="preserve">Den er forholdsvis simpel og der er nogenlunde lige stor interaktion mellem diagrammets to aktører, </w:t>
+      </w:r>
+      <w:r>
+        <w:rPr>
+          <w:lang w:val="da-DK"/>
+        </w:rPr>
+        <w:t xml:space="preserve">nemlig </w:t>
+      </w:r>
+      <w:r>
+        <w:rPr>
+          <w:lang w:val="da-DK"/>
+        </w:rPr>
+        <w:t xml:space="preserve">kunden og ekspedienten. </w:t>
+      </w:r>
+    </w:p>
+    <w:p>
+      <w:pPr>
+        <w:rPr>
+          <w:lang w:val="da-DK"/>
+        </w:rPr>
+      </w:pPr>
+    </w:p>
+    <w:p>
+      <w:pPr>
+        <w:rPr>
+          <w:lang w:val="da-DK"/>
+        </w:rPr>
+      </w:pPr>
+      <w:r>
+        <w:rPr>
+          <w:noProof/>
+          <w:lang w:val="da-DK"/>
+        </w:rPr>
+        <w:lastRenderedPageBreak/>
+        <w:drawing>
+          <wp:anchor distT="0" distB="0" distL="114300" distR="114300" simplePos="0" relativeHeight="251660288" behindDoc="0" locked="0" layoutInCell="1" allowOverlap="1" wp14:anchorId="56A83E7E" wp14:editId="5C8A66CE">
+            <wp:simplePos x="0" y="0"/>
+            <wp:positionH relativeFrom="margin">
+              <wp:align>right</wp:align>
+            </wp:positionH>
+            <wp:positionV relativeFrom="paragraph">
+              <wp:posOffset>0</wp:posOffset>
+            </wp:positionV>
+            <wp:extent cx="5731510" cy="4531360"/>
+            <wp:effectExtent l="0" t="0" r="2540" b="2540"/>
+            <wp:wrapTopAndBottom/>
+            <wp:docPr id="3" name="Picture 3" descr="Diagram, schematic&#10;&#10;Description automatically generated"/>
+            <wp:cNvGraphicFramePr>
+              <a:graphicFrameLocks xmlns:a="http://schemas.openxmlformats.org/drawingml/2006/main" noChangeAspect="1"/>
+            </wp:cNvGraphicFramePr>
+            <a:graphic xmlns:a="http://schemas.openxmlformats.org/drawingml/2006/main">
+              <a:graphicData uri="http://schemas.openxmlformats.org/drawingml/2006/picture">
+                <pic:pic xmlns:pic="http://schemas.openxmlformats.org/drawingml/2006/picture">
+                  <pic:nvPicPr>
+                    <pic:cNvPr id="3" name="Picture 3" descr="Diagram, schematic&#10;&#10;Description automatically generated"/>
+                    <pic:cNvPicPr/>
+                  </pic:nvPicPr>
+                  <pic:blipFill>
+                    <a:blip r:embed="rId16">
+                      <a:extLst>
+                        <a:ext uri="{28A0092B-C50C-407E-A947-70E740481C1C}">
+                          <a14:useLocalDpi xmlns:a14="http://schemas.microsoft.com/office/drawing/2010/main" val="0"/>
+                        </a:ext>
+                      </a:extLst>
+                    </a:blip>
+                    <a:stretch>
+                      <a:fillRect/>
+                    </a:stretch>
+                  </pic:blipFill>
+                  <pic:spPr>
+                    <a:xfrm>
+                      <a:off x="0" y="0"/>
+                      <a:ext cx="5731510" cy="4531360"/>
+                    </a:xfrm>
+                    <a:prstGeom prst="rect">
+                      <a:avLst/>
+                    </a:prstGeom>
+                  </pic:spPr>
+                </pic:pic>
+              </a:graphicData>
+            </a:graphic>
+          </wp:anchor>
+        </w:drawing>
+      </w:r>
+    </w:p>
+    <w:p>
+      <w:pPr>
+        <w:rPr>
+          <w:lang w:val="da-DK"/>
+        </w:rPr>
+      </w:pPr>
+      <w:r>
+        <w:rPr>
+          <w:lang w:val="da-DK"/>
+        </w:rPr>
+        <w:t>Dette aktivitetsdiagram viser til gengæld, hvordan en kunde fremover har mulighed for at bestille</w:t>
+      </w:r>
+      <w:r>
+        <w:rPr>
+          <w:lang w:val="da-DK"/>
+        </w:rPr>
+        <w:t xml:space="preserve"> sine cupcakes</w:t>
+      </w:r>
+      <w:r>
+        <w:rPr>
+          <w:lang w:val="da-DK"/>
+        </w:rPr>
+        <w:t xml:space="preserve"> via </w:t>
+      </w:r>
+      <w:proofErr w:type="spellStart"/>
+      <w:r>
+        <w:rPr>
+          <w:lang w:val="da-DK"/>
+        </w:rPr>
+        <w:t>Olska</w:t>
+      </w:r>
+      <w:proofErr w:type="spellEnd"/>
+      <w:r>
+        <w:rPr>
+          <w:lang w:val="da-DK"/>
+        </w:rPr>
+        <w:t xml:space="preserve"> </w:t>
+      </w:r>
+      <w:proofErr w:type="spellStart"/>
+      <w:r>
+        <w:rPr>
+          <w:lang w:val="da-DK"/>
+        </w:rPr>
+        <w:t>Cupcakes</w:t>
+      </w:r>
+      <w:r>
+        <w:rPr>
+          <w:lang w:val="da-DK"/>
+        </w:rPr>
+        <w:t>’s</w:t>
+      </w:r>
+      <w:proofErr w:type="spellEnd"/>
+      <w:r>
+        <w:rPr>
+          <w:lang w:val="da-DK"/>
+        </w:rPr>
+        <w:t xml:space="preserve"> nye hjemmeside.</w:t>
+      </w:r>
+    </w:p>
+    <w:p>
+      <w:pPr>
+        <w:rPr>
+          <w:lang w:val="da-DK"/>
+        </w:rPr>
+      </w:pPr>
+      <w:r>
+        <w:rPr>
+          <w:lang w:val="da-DK"/>
+        </w:rPr>
+        <w:t xml:space="preserve">Sammenlignet med det forrige diagram, ses det tydeligt at </w:t>
+      </w:r>
+      <w:r>
+        <w:rPr>
+          <w:lang w:val="da-DK"/>
+        </w:rPr>
+        <w:t xml:space="preserve">der nu er kommet </w:t>
+      </w:r>
+      <w:r>
+        <w:rPr>
+          <w:lang w:val="da-DK"/>
+        </w:rPr>
+        <w:t xml:space="preserve">mange </w:t>
+      </w:r>
+      <w:r>
+        <w:rPr>
+          <w:lang w:val="da-DK"/>
+        </w:rPr>
+        <w:t>flere trin</w:t>
+      </w:r>
+      <w:r>
+        <w:rPr>
+          <w:lang w:val="da-DK"/>
+        </w:rPr>
+        <w:t xml:space="preserve"> </w:t>
+      </w:r>
+      <w:r>
+        <w:rPr>
+          <w:lang w:val="da-DK"/>
+        </w:rPr>
+        <w:t>til før at kunden kan bestille sine cupcakes.</w:t>
+      </w:r>
+    </w:p>
+    <w:p>
+      <w:pPr>
+        <w:rPr>
+          <w:lang w:val="da-DK"/>
+        </w:rPr>
+      </w:pPr>
+      <w:r>
+        <w:rPr>
+          <w:lang w:val="da-DK"/>
+        </w:rPr>
+        <w:t>Ydermere er der kommet en ny aktør ind i billedet, nemlig vores bestillingssystem/hjemmeside.</w:t>
+      </w:r>
+    </w:p>
+    <w:p>
+      <w:pPr>
+        <w:rPr>
+          <w:lang w:val="da-DK"/>
+        </w:rPr>
+      </w:pPr>
+      <w:r>
+        <w:rPr>
+          <w:lang w:val="da-DK"/>
+        </w:rPr>
+        <w:t>Hvad der før var en lige interaktion mellem kunden og ekspedienten, er nu blevet erstattet af en interaktion med hjemmesiden.</w:t>
+      </w:r>
+    </w:p>
+    <w:p>
+      <w:pPr>
+        <w:rPr>
+          <w:lang w:val="da-DK"/>
+        </w:rPr>
+      </w:pPr>
+      <w:r>
+        <w:rPr>
+          <w:lang w:val="da-DK"/>
+        </w:rPr>
+        <w:br w:type="page"/>
+      </w:r>
+    </w:p>
+    <w:p>
+      <w:pPr>
+        <w:rPr>
+          <w:lang w:val="da-DK"/>
+        </w:rPr>
+      </w:pPr>
+    </w:p>
+    <w:p>
+      <w:pPr>
+        <w:rPr>
+          <w:lang w:val="da-DK"/>
+        </w:rPr>
+      </w:pPr>
+    </w:p>
+    <w:p>
+      <w:pPr>
+        <w:pStyle w:val="Heading2"/>
+        <w:rPr>
+          <w:color w:val="0070C0"/>
+          <w:lang w:val="da-DK"/>
+        </w:rPr>
+      </w:pPr>
+      <w:bookmarkStart w:id="9" w:name="_Toc88148264"/>
+      <w:r>
+        <w:rPr>
+          <w:color w:val="0070C0"/>
+          <w:lang w:val="da-DK"/>
+        </w:rPr>
+        <w:t>Domæne model</w:t>
+      </w:r>
+      <w:bookmarkEnd w:id="9"/>
+    </w:p>
+    <w:p>
+      <w:pPr>
+        <w:rPr>
+          <w:lang w:val="da-DK"/>
+        </w:rPr>
+      </w:pPr>
+      <w:r>
+        <w:rPr>
           <w:lang w:val="da-DK"/>
         </w:rPr>
         <w:t>…</w:t>
@@ -2160,45 +3150,7 @@
           <w:lang w:val="da-DK"/>
         </w:rPr>
       </w:pPr>
-      <w:bookmarkStart w:id="9" w:name="_Toc88115698"/>
-      <w:r>
-        <w:rPr>
-          <w:color w:val="0070C0"/>
-          <w:lang w:val="da-DK"/>
-        </w:rPr>
-        <w:t>Domæne model</w:t>
-      </w:r>
-      <w:bookmarkEnd w:id="9"/>
-    </w:p>
-    <w:p>
-      <w:pPr>
-        <w:rPr>
-          <w:lang w:val="da-DK"/>
-        </w:rPr>
-      </w:pPr>
-      <w:r>
-        <w:rPr>
-          <w:lang w:val="da-DK"/>
-        </w:rPr>
-        <w:t>…</w:t>
-      </w:r>
-    </w:p>
-    <w:p>
-      <w:pPr>
-        <w:rPr>
-          <w:lang w:val="da-DK"/>
-        </w:rPr>
-      </w:pPr>
-    </w:p>
-    <w:p>
-      <w:pPr>
-        <w:pStyle w:val="Heading2"/>
-        <w:rPr>
-          <w:color w:val="0070C0"/>
-          <w:lang w:val="da-DK"/>
-        </w:rPr>
-      </w:pPr>
-      <w:bookmarkStart w:id="10" w:name="_Toc88115699"/>
+      <w:bookmarkStart w:id="10" w:name="_Toc88148265"/>
       <w:proofErr w:type="gramStart"/>
       <w:r>
         <w:rPr>
@@ -2238,7 +3190,7 @@
           <w:lang w:val="da-DK"/>
         </w:rPr>
       </w:pPr>
-      <w:bookmarkStart w:id="11" w:name="_Toc88115700"/>
+      <w:bookmarkStart w:id="11" w:name="_Toc88148266"/>
       <w:r>
         <w:rPr>
           <w:color w:val="0070C0"/>
@@ -2282,7 +3234,7 @@
           <w:lang w:val="da-DK"/>
         </w:rPr>
       </w:pPr>
-      <w:bookmarkStart w:id="12" w:name="_Toc88115701"/>
+      <w:bookmarkStart w:id="12" w:name="_Toc88148267"/>
       <w:r>
         <w:rPr>
           <w:color w:val="0070C0"/>
@@ -2334,7 +3286,7 @@
           <w:lang w:val="da-DK"/>
         </w:rPr>
       </w:pPr>
-      <w:bookmarkStart w:id="13" w:name="_Toc88115702"/>
+      <w:bookmarkStart w:id="13" w:name="_Toc88148268"/>
       <w:r>
         <w:rPr>
           <w:color w:val="0070C0"/>
@@ -2369,7 +3321,116 @@
         <w:rPr>
           <w:lang w:val="da-DK"/>
         </w:rPr>
-        <w:t>…</w:t>
+        <w:t xml:space="preserve">∙ Man har ikke fået lavet en </w:t>
+      </w:r>
+      <w:proofErr w:type="spellStart"/>
+      <w:r>
+        <w:rPr>
+          <w:lang w:val="da-DK"/>
+        </w:rPr>
+        <w:t>admin</w:t>
+      </w:r>
+      <w:proofErr w:type="spellEnd"/>
+      <w:r>
+        <w:rPr>
+          <w:lang w:val="da-DK"/>
+        </w:rPr>
+        <w:t xml:space="preserve"> til at kunne tilgå </w:t>
+      </w:r>
+      <w:proofErr w:type="spellStart"/>
+      <w:r>
+        <w:rPr>
+          <w:lang w:val="da-DK"/>
+        </w:rPr>
+        <w:t>order</w:t>
+      </w:r>
+      <w:proofErr w:type="spellEnd"/>
+      <w:r>
+        <w:rPr>
+          <w:lang w:val="da-DK"/>
+        </w:rPr>
+        <w:t xml:space="preserve"> og give kunden balance til køb af </w:t>
+      </w:r>
+      <w:proofErr w:type="spellStart"/>
+      <w:r>
+        <w:rPr>
+          <w:lang w:val="da-DK"/>
+        </w:rPr>
+        <w:t>order</w:t>
+      </w:r>
+      <w:proofErr w:type="spellEnd"/>
+      <w:r>
+        <w:rPr>
+          <w:lang w:val="da-DK"/>
+        </w:rPr>
+        <w:t>.</w:t>
+      </w:r>
+    </w:p>
+    <w:p>
+      <w:pPr>
+        <w:rPr>
+          <w:lang w:val="da-DK"/>
+        </w:rPr>
+      </w:pPr>
+      <w:r>
+        <w:rPr>
+          <w:lang w:val="da-DK"/>
+        </w:rPr>
+        <w:t>∙ Man har ikke fået lavet alle sider mobilvenlige, sådan at siden skalerer efter en ens smartphone.</w:t>
+      </w:r>
+    </w:p>
+    <w:p>
+      <w:pPr>
+        <w:rPr>
+          <w:lang w:val="da-DK"/>
+        </w:rPr>
+      </w:pPr>
+      <w:r>
+        <w:rPr>
+          <w:lang w:val="da-DK"/>
+        </w:rPr>
+        <w:t xml:space="preserve">∙ Man har ikke fået </w:t>
+      </w:r>
+      <w:proofErr w:type="spellStart"/>
+      <w:r>
+        <w:rPr>
+          <w:lang w:val="da-DK"/>
+        </w:rPr>
+        <w:t>refaktoreret</w:t>
+      </w:r>
+      <w:proofErr w:type="spellEnd"/>
+      <w:r>
+        <w:rPr>
+          <w:lang w:val="da-DK"/>
+        </w:rPr>
+        <w:t xml:space="preserve"> få steder, som ville gøre koden mere optimeret.</w:t>
+      </w:r>
+    </w:p>
+    <w:p>
+      <w:pPr>
+        <w:rPr>
+          <w:lang w:val="da-DK"/>
+        </w:rPr>
+      </w:pPr>
+      <w:r>
+        <w:rPr>
+          <w:lang w:val="da-DK"/>
+        </w:rPr>
+        <w:t xml:space="preserve">∙ Man har ikke fået lavet så </w:t>
+      </w:r>
+      <w:proofErr w:type="spellStart"/>
+      <w:r>
+        <w:rPr>
+          <w:lang w:val="da-DK"/>
+        </w:rPr>
+        <w:t>admin</w:t>
+      </w:r>
+      <w:proofErr w:type="spellEnd"/>
+      <w:r>
+        <w:rPr>
+          <w:lang w:val="da-DK"/>
+        </w:rPr>
+        <w:t xml:space="preserve"> kan se en liste over alle brugere, samt den enkelte brugers ordre.</w:t>
       </w:r>
     </w:p>
     <w:p>
@@ -2428,7 +3489,7 @@
           <w:lang w:val="da-DK"/>
         </w:rPr>
       </w:pPr>
-      <w:bookmarkStart w:id="14" w:name="_Toc88115703"/>
+      <w:bookmarkStart w:id="14" w:name="_Toc88148269"/>
       <w:r>
         <w:rPr>
           <w:color w:val="0070C0"/>
@@ -2456,7 +3517,142 @@
         <w:rPr>
           <w:lang w:val="da-DK"/>
         </w:rPr>
-        <w:t>…</w:t>
+        <w:t xml:space="preserve">Planen for at vores arbejdsforms og selve projektets forløb var at være på bølgelængde fra starten. Derfor valgte vi få styr på opgavebeskrivelsen og derefter tilgå en </w:t>
+      </w:r>
+      <w:proofErr w:type="spellStart"/>
+      <w:r>
+        <w:rPr>
+          <w:lang w:val="da-DK"/>
+        </w:rPr>
+        <w:t>MockUp</w:t>
+      </w:r>
+      <w:proofErr w:type="spellEnd"/>
+      <w:r>
+        <w:rPr>
+          <w:lang w:val="da-DK"/>
+        </w:rPr>
+        <w:t xml:space="preserve"> (design), så vi begge vidste hvordan hjemmesiden nogenlunde skulle se ud/fungere.</w:t>
+      </w:r>
+    </w:p>
+    <w:p>
+      <w:pPr>
+        <w:rPr>
+          <w:lang w:val="da-DK"/>
+        </w:rPr>
+      </w:pPr>
+      <w:r>
+        <w:rPr>
+          <w:lang w:val="da-DK"/>
+        </w:rPr>
+        <w:t>Dette gjorde vi inden vi begyndte at kode og derefter designede vi html til de enkelte sider, så det var lige til når vi skulle lave JSP sider og koble det sammen med koden.</w:t>
+      </w:r>
+    </w:p>
+    <w:p>
+      <w:pPr>
+        <w:rPr>
+          <w:lang w:val="da-DK"/>
+        </w:rPr>
+      </w:pPr>
+      <w:r>
+        <w:rPr>
+          <w:lang w:val="da-DK"/>
+        </w:rPr>
+        <w:t xml:space="preserve">Vi udelte opgaver via. </w:t>
+      </w:r>
+      <w:proofErr w:type="spellStart"/>
+      <w:r>
+        <w:rPr>
+          <w:lang w:val="da-DK"/>
+        </w:rPr>
+        <w:t>Trello</w:t>
+      </w:r>
+      <w:proofErr w:type="spellEnd"/>
+      <w:r>
+        <w:rPr>
+          <w:lang w:val="da-DK"/>
+        </w:rPr>
+        <w:t xml:space="preserve"> og mødtes på fysisk og online, så vi konstant vidste hvad den anden gik i gang med og ikke snublede over hinanden. Samtidig havde vi enkelte </w:t>
+      </w:r>
+      <w:proofErr w:type="spellStart"/>
+      <w:r>
+        <w:rPr>
+          <w:lang w:val="da-DK"/>
+        </w:rPr>
+        <w:t>github</w:t>
+      </w:r>
+      <w:proofErr w:type="spellEnd"/>
+      <w:r>
+        <w:rPr>
+          <w:lang w:val="da-DK"/>
+        </w:rPr>
+        <w:t xml:space="preserve"> grene, så vi kunne poste hver for sig og til sidst </w:t>
+      </w:r>
+      <w:proofErr w:type="spellStart"/>
+      <w:r>
+        <w:rPr>
+          <w:lang w:val="da-DK"/>
+        </w:rPr>
+        <w:t>merge</w:t>
+      </w:r>
+      <w:proofErr w:type="spellEnd"/>
+      <w:r>
+        <w:rPr>
+          <w:lang w:val="da-DK"/>
+        </w:rPr>
+        <w:t xml:space="preserve"> sammen i </w:t>
+      </w:r>
+      <w:proofErr w:type="spellStart"/>
+      <w:r>
+        <w:rPr>
+          <w:lang w:val="da-DK"/>
+        </w:rPr>
+        <w:t>main</w:t>
+      </w:r>
+      <w:proofErr w:type="spellEnd"/>
+      <w:r>
+        <w:rPr>
+          <w:lang w:val="da-DK"/>
+        </w:rPr>
+        <w:t>.</w:t>
+      </w:r>
+    </w:p>
+    <w:p>
+      <w:pPr>
+        <w:rPr>
+          <w:lang w:val="da-DK"/>
+        </w:rPr>
+      </w:pPr>
+      <w:r>
+        <w:rPr>
+          <w:lang w:val="da-DK"/>
+        </w:rPr>
+        <w:t>Selve arbejdsmoralen og kommunikation er gået rigtig godt. Vi har ikke været i tvivl om hvad der skulle laves eller hvordan slutproduktet skulle være. Vi har været til stedet for og hjulpet hinanden, hvor vi nu kunne.</w:t>
+      </w:r>
+    </w:p>
+    <w:p>
+      <w:pPr>
+        <w:rPr>
+          <w:lang w:val="da-DK"/>
+        </w:rPr>
+      </w:pPr>
+      <w:r>
+        <w:rPr>
+          <w:lang w:val="da-DK"/>
+        </w:rPr>
+        <w:t>Tidsmæssigt kunne vi måske godt have været hurtigere, men der har været små set backs – så som at koden driller, database problemer og CSS-design ikke stemte overens.</w:t>
+      </w:r>
+    </w:p>
+    <w:p>
+      <w:pPr>
+        <w:rPr>
+          <w:lang w:val="da-DK"/>
+        </w:rPr>
+      </w:pPr>
+      <w:r>
+        <w:rPr>
+          <w:lang w:val="da-DK"/>
+        </w:rPr>
+        <w:t>Vi har lært hvordan det er bedst for os at arbejde og hvor hinandens styrker og svagheder er. Det har fungeret godt at vi har kunne guide hinanden og kunne sige, hvis der er noget man har svært ved eller ikke forstår. Vi ved derfor hvordan vi skal kunne håndtere i projekt som dette i fremtiden og hvad der virker for os og hvad der ikke gør, sådan så vi er optimeret og får det bedste produkt, som vores færdigheder rækker til, i sidste ende.</w:t>
       </w:r>
     </w:p>
     <w:sectPr>
@@ -3133,7 +4329,6 @@
   <w:style w:type="character" w:default="1" w:styleId="DefaultParagraphFont">
     <w:name w:val="Default Paragraph Font"/>
     <w:uiPriority w:val="1"/>
-    <w:semiHidden/>
     <w:unhideWhenUsed/>
   </w:style>
   <w:style w:type="table" w:default="1" w:styleId="TableNormal">
@@ -3305,6 +4500,23 @@
       <w:ind w:left="720"/>
       <w:contextualSpacing/>
     </w:pPr>
+  </w:style>
+  <w:style w:type="paragraph" w:styleId="NormalWeb">
+    <w:name w:val="Normal (Web)"/>
+    <w:basedOn w:val="Normal"/>
+    <w:uiPriority w:val="99"/>
+    <w:unhideWhenUsed/>
+    <w:rsid w:val="00A959A8"/>
+    <w:pPr>
+      <w:spacing w:before="100" w:beforeAutospacing="1" w:after="100" w:afterAutospacing="1"/>
+      <w:jc w:val="left"/>
+    </w:pPr>
+    <w:rPr>
+      <w:rFonts w:ascii="Times New Roman" w:eastAsia="Times New Roman" w:hAnsi="Times New Roman" w:cs="Times New Roman"/>
+      <w:sz w:val="24"/>
+      <w:szCs w:val="24"/>
+      <w:lang w:val="en-DK"/>
+    </w:rPr>
   </w:style>
 </w:styles>
 </file>

</xml_diff>